<commit_message>
Verificacion Situacion de Proyecto
</commit_message>
<xml_diff>
--- a/Documentacion/Fase de elaboracion/Semana 8/Gestion de proyecto/GPISPG2.docx
+++ b/Documentacion/Fase de elaboracion/Semana 8/Gestion de proyecto/GPISPG2.docx
@@ -45,7 +45,7 @@
       <w:bookmarkEnd w:id="3"/>
       <w:bookmarkEnd w:id="4"/>
       <w:r>
-        <w:t>0</w:t>
+        <w:t>1</w:t>
       </w:r>
     </w:p>
     <w:p>
@@ -261,9 +261,6 @@
               <w:pStyle w:val="MNormal"/>
             </w:pPr>
             <w:r>
-              <w:t xml:space="preserve"> </w:t>
-            </w:r>
-            <w:r>
               <w:t>Comienzo del documento</w:t>
             </w:r>
             <w:r>
@@ -308,6 +305,9 @@
               <w:pStyle w:val="MNormal"/>
               <w:jc w:val="center"/>
             </w:pPr>
+            <w:r>
+              <w:t>03/10/10</w:t>
+            </w:r>
           </w:p>
         </w:tc>
         <w:tc>
@@ -325,6 +325,9 @@
               <w:pStyle w:val="MNormal"/>
               <w:jc w:val="center"/>
             </w:pPr>
+            <w:r>
+              <w:t>8.1</w:t>
+            </w:r>
           </w:p>
         </w:tc>
         <w:tc>
@@ -341,6 +344,9 @@
             <w:pPr>
               <w:pStyle w:val="MNormal"/>
             </w:pPr>
+            <w:r>
+              <w:t>Revisión de documento</w:t>
+            </w:r>
           </w:p>
         </w:tc>
         <w:tc>
@@ -358,6 +364,9 @@
               <w:pStyle w:val="MNormal"/>
               <w:jc w:val="center"/>
             </w:pPr>
+            <w:r>
+              <w:t>Alejandro García</w:t>
+            </w:r>
           </w:p>
         </w:tc>
       </w:tr>
@@ -1712,8 +1721,8 @@
         </w:p>
       </w:sdtContent>
     </w:sdt>
-    <w:bookmarkStart w:id="9" w:name="_Toc514689463" w:displacedByCustomXml="prev"/>
-    <w:bookmarkStart w:id="10" w:name="_Toc514674357" w:displacedByCustomXml="prev"/>
+    <w:bookmarkStart w:id="9" w:name="_Toc514674357" w:displacedByCustomXml="prev"/>
+    <w:bookmarkStart w:id="10" w:name="_Toc514689463" w:displacedByCustomXml="prev"/>
     <w:p>
       <w:pPr>
         <w:pStyle w:val="MTema1"/>
@@ -1801,7 +1810,6 @@
                 <w:rFonts w:ascii="Calibri" w:hAnsi="Calibri" w:cs="Calibri"/>
                 <w:color w:val="000000"/>
                 <w:sz w:val="22"/>
-                <w:szCs w:val="22"/>
                 <w:lang w:val="es-UY" w:eastAsia="es-UY"/>
               </w:rPr>
             </w:pPr>
@@ -1837,7 +1845,6 @@
                 <w:rFonts w:ascii="Calibri" w:hAnsi="Calibri" w:cs="Calibri"/>
                 <w:color w:val="000000"/>
                 <w:sz w:val="22"/>
-                <w:szCs w:val="22"/>
                 <w:lang w:val="es-UY" w:eastAsia="es-UY"/>
               </w:rPr>
             </w:pPr>
@@ -1878,7 +1885,6 @@
                 <w:rFonts w:ascii="Calibri" w:hAnsi="Calibri" w:cs="Calibri"/>
                 <w:color w:val="000000"/>
                 <w:sz w:val="22"/>
-                <w:szCs w:val="22"/>
                 <w:lang w:val="es-UY" w:eastAsia="es-UY"/>
               </w:rPr>
             </w:pPr>
@@ -1915,7 +1921,6 @@
                 <w:rFonts w:ascii="Calibri" w:hAnsi="Calibri" w:cs="Calibri"/>
                 <w:color w:val="000000"/>
                 <w:sz w:val="22"/>
-                <w:szCs w:val="22"/>
                 <w:lang w:val="es-UY" w:eastAsia="es-UY"/>
               </w:rPr>
             </w:pPr>
@@ -1956,7 +1961,6 @@
                 <w:rFonts w:ascii="Calibri" w:hAnsi="Calibri" w:cs="Calibri"/>
                 <w:color w:val="000000"/>
                 <w:sz w:val="22"/>
-                <w:szCs w:val="22"/>
                 <w:lang w:val="es-UY" w:eastAsia="es-UY"/>
               </w:rPr>
             </w:pPr>
@@ -1992,7 +1996,6 @@
                 <w:rFonts w:ascii="Calibri" w:hAnsi="Calibri" w:cs="Calibri"/>
                 <w:color w:val="000000"/>
                 <w:sz w:val="22"/>
-                <w:szCs w:val="22"/>
                 <w:lang w:val="es-UY" w:eastAsia="es-UY"/>
               </w:rPr>
             </w:pPr>
@@ -2033,7 +2036,6 @@
                 <w:rFonts w:ascii="Calibri" w:hAnsi="Calibri" w:cs="Calibri"/>
                 <w:color w:val="000000"/>
                 <w:sz w:val="22"/>
-                <w:szCs w:val="22"/>
                 <w:lang w:val="es-UY" w:eastAsia="es-UY"/>
               </w:rPr>
             </w:pPr>
@@ -2070,7 +2072,6 @@
                 <w:rFonts w:ascii="Calibri" w:hAnsi="Calibri" w:cs="Calibri"/>
                 <w:color w:val="000000"/>
                 <w:sz w:val="22"/>
-                <w:szCs w:val="22"/>
                 <w:lang w:val="es-UY" w:eastAsia="es-UY"/>
               </w:rPr>
             </w:pPr>
@@ -2111,7 +2112,6 @@
                 <w:rFonts w:ascii="Calibri" w:hAnsi="Calibri" w:cs="Calibri"/>
                 <w:color w:val="000000"/>
                 <w:sz w:val="22"/>
-                <w:szCs w:val="22"/>
                 <w:lang w:val="es-UY" w:eastAsia="es-UY"/>
               </w:rPr>
             </w:pPr>
@@ -2148,7 +2148,6 @@
                 <w:rFonts w:ascii="Calibri" w:hAnsi="Calibri" w:cs="Calibri"/>
                 <w:color w:val="000000"/>
                 <w:sz w:val="22"/>
-                <w:szCs w:val="22"/>
                 <w:lang w:val="es-UY" w:eastAsia="es-UY"/>
               </w:rPr>
             </w:pPr>
@@ -2189,7 +2188,6 @@
                 <w:rFonts w:ascii="Calibri" w:hAnsi="Calibri" w:cs="Calibri"/>
                 <w:color w:val="000000"/>
                 <w:sz w:val="22"/>
-                <w:szCs w:val="22"/>
                 <w:lang w:val="es-UY" w:eastAsia="es-UY"/>
               </w:rPr>
             </w:pPr>
@@ -2226,7 +2224,6 @@
                 <w:rFonts w:ascii="Calibri" w:hAnsi="Calibri" w:cs="Calibri"/>
                 <w:color w:val="000000"/>
                 <w:sz w:val="22"/>
-                <w:szCs w:val="22"/>
                 <w:lang w:val="es-UY" w:eastAsia="es-UY"/>
               </w:rPr>
             </w:pPr>
@@ -2267,7 +2264,6 @@
                 <w:rFonts w:ascii="Calibri" w:hAnsi="Calibri" w:cs="Calibri"/>
                 <w:color w:val="000000"/>
                 <w:sz w:val="22"/>
-                <w:szCs w:val="22"/>
                 <w:lang w:val="es-UY" w:eastAsia="es-UY"/>
               </w:rPr>
             </w:pPr>
@@ -2304,7 +2300,6 @@
                 <w:rFonts w:ascii="Calibri" w:hAnsi="Calibri" w:cs="Calibri"/>
                 <w:color w:val="000000"/>
                 <w:sz w:val="22"/>
-                <w:szCs w:val="22"/>
                 <w:lang w:val="es-UY" w:eastAsia="es-UY"/>
               </w:rPr>
             </w:pPr>
@@ -2345,7 +2340,6 @@
                 <w:rFonts w:ascii="Calibri" w:hAnsi="Calibri" w:cs="Calibri"/>
                 <w:color w:val="000000"/>
                 <w:sz w:val="22"/>
-                <w:szCs w:val="22"/>
                 <w:lang w:val="es-UY" w:eastAsia="es-UY"/>
               </w:rPr>
             </w:pPr>
@@ -2382,7 +2376,6 @@
                 <w:rFonts w:ascii="Calibri" w:hAnsi="Calibri" w:cs="Calibri"/>
                 <w:color w:val="000000"/>
                 <w:sz w:val="22"/>
-                <w:szCs w:val="22"/>
                 <w:lang w:val="es-UY" w:eastAsia="es-UY"/>
               </w:rPr>
             </w:pPr>
@@ -2423,7 +2416,6 @@
                 <w:rFonts w:ascii="Calibri" w:hAnsi="Calibri" w:cs="Calibri"/>
                 <w:color w:val="000000"/>
                 <w:sz w:val="22"/>
-                <w:szCs w:val="22"/>
                 <w:lang w:val="es-UY" w:eastAsia="es-UY"/>
               </w:rPr>
             </w:pPr>
@@ -2460,7 +2452,6 @@
                 <w:rFonts w:ascii="Calibri" w:hAnsi="Calibri" w:cs="Calibri"/>
                 <w:color w:val="000000"/>
                 <w:sz w:val="22"/>
-                <w:szCs w:val="22"/>
                 <w:lang w:val="es-UY" w:eastAsia="es-UY"/>
               </w:rPr>
             </w:pPr>
@@ -2501,7 +2492,6 @@
                 <w:rFonts w:ascii="Calibri" w:hAnsi="Calibri" w:cs="Calibri"/>
                 <w:color w:val="000000"/>
                 <w:sz w:val="22"/>
-                <w:szCs w:val="22"/>
                 <w:lang w:val="es-UY" w:eastAsia="es-UY"/>
               </w:rPr>
             </w:pPr>
@@ -2538,7 +2528,6 @@
                 <w:rFonts w:ascii="Calibri" w:hAnsi="Calibri" w:cs="Calibri"/>
                 <w:color w:val="000000"/>
                 <w:sz w:val="22"/>
-                <w:szCs w:val="22"/>
                 <w:lang w:val="es-UY" w:eastAsia="es-UY"/>
               </w:rPr>
             </w:pPr>
@@ -2579,7 +2568,6 @@
                 <w:rFonts w:ascii="Calibri" w:hAnsi="Calibri" w:cs="Calibri"/>
                 <w:color w:val="000000"/>
                 <w:sz w:val="22"/>
-                <w:szCs w:val="22"/>
                 <w:lang w:val="es-UY" w:eastAsia="es-UY"/>
               </w:rPr>
             </w:pPr>
@@ -2616,7 +2604,6 @@
                 <w:rFonts w:ascii="Calibri" w:hAnsi="Calibri" w:cs="Calibri"/>
                 <w:color w:val="000000"/>
                 <w:sz w:val="22"/>
-                <w:szCs w:val="22"/>
                 <w:lang w:val="es-UY" w:eastAsia="es-UY"/>
               </w:rPr>
             </w:pPr>
@@ -2657,7 +2644,6 @@
                 <w:rFonts w:ascii="Calibri" w:hAnsi="Calibri" w:cs="Calibri"/>
                 <w:color w:val="000000"/>
                 <w:sz w:val="22"/>
-                <w:szCs w:val="22"/>
                 <w:lang w:val="es-UY" w:eastAsia="es-UY"/>
               </w:rPr>
             </w:pPr>
@@ -2694,7 +2680,6 @@
                 <w:rFonts w:ascii="Calibri" w:hAnsi="Calibri" w:cs="Calibri"/>
                 <w:color w:val="000000"/>
                 <w:sz w:val="22"/>
-                <w:szCs w:val="22"/>
                 <w:lang w:val="es-UY" w:eastAsia="es-UY"/>
               </w:rPr>
             </w:pPr>
@@ -2735,7 +2720,6 @@
                 <w:rFonts w:ascii="Calibri" w:hAnsi="Calibri" w:cs="Calibri"/>
                 <w:color w:val="000000"/>
                 <w:sz w:val="22"/>
-                <w:szCs w:val="22"/>
                 <w:lang w:val="es-UY" w:eastAsia="es-UY"/>
               </w:rPr>
             </w:pPr>
@@ -2772,7 +2756,6 @@
                 <w:rFonts w:ascii="Calibri" w:hAnsi="Calibri" w:cs="Calibri"/>
                 <w:color w:val="000000"/>
                 <w:sz w:val="22"/>
-                <w:szCs w:val="22"/>
                 <w:lang w:val="es-UY" w:eastAsia="es-UY"/>
               </w:rPr>
             </w:pPr>
@@ -2800,6 +2783,10 @@
         <w:pStyle w:val="MTemaNormal"/>
       </w:pPr>
       <w:r>
+        <w:rPr>
+          <w:noProof/>
+          <w:lang w:val="es-UY" w:eastAsia="es-UY"/>
+        </w:rPr>
         <w:drawing>
           <wp:inline distT="0" distB="0" distL="0" distR="0">
             <wp:extent cx="4486275" cy="2428875"/>
@@ -2858,7 +2845,6 @@
                 <w:rFonts w:ascii="Calibri" w:hAnsi="Calibri" w:cs="Calibri"/>
                 <w:color w:val="000000"/>
                 <w:sz w:val="22"/>
-                <w:szCs w:val="22"/>
                 <w:lang w:val="es-UY" w:eastAsia="es-UY"/>
               </w:rPr>
             </w:pPr>
@@ -2894,7 +2880,6 @@
                 <w:rFonts w:ascii="Calibri" w:hAnsi="Calibri" w:cs="Calibri"/>
                 <w:color w:val="000000"/>
                 <w:sz w:val="22"/>
-                <w:szCs w:val="22"/>
                 <w:lang w:val="es-UY" w:eastAsia="es-UY"/>
               </w:rPr>
             </w:pPr>
@@ -2935,7 +2920,6 @@
                 <w:rFonts w:ascii="Calibri" w:hAnsi="Calibri" w:cs="Calibri"/>
                 <w:color w:val="000000"/>
                 <w:sz w:val="22"/>
-                <w:szCs w:val="22"/>
                 <w:lang w:val="es-UY" w:eastAsia="es-UY"/>
               </w:rPr>
             </w:pPr>
@@ -2972,7 +2956,6 @@
                 <w:rFonts w:ascii="Calibri" w:hAnsi="Calibri" w:cs="Calibri"/>
                 <w:color w:val="000000"/>
                 <w:sz w:val="22"/>
-                <w:szCs w:val="22"/>
                 <w:lang w:val="es-UY" w:eastAsia="es-UY"/>
               </w:rPr>
             </w:pPr>
@@ -3013,7 +2996,6 @@
                 <w:rFonts w:ascii="Calibri" w:hAnsi="Calibri" w:cs="Calibri"/>
                 <w:color w:val="000000"/>
                 <w:sz w:val="22"/>
-                <w:szCs w:val="22"/>
                 <w:lang w:val="es-UY" w:eastAsia="es-UY"/>
               </w:rPr>
             </w:pPr>
@@ -3050,7 +3032,6 @@
                 <w:rFonts w:ascii="Calibri" w:hAnsi="Calibri" w:cs="Calibri"/>
                 <w:color w:val="000000"/>
                 <w:sz w:val="22"/>
-                <w:szCs w:val="22"/>
                 <w:lang w:val="es-UY" w:eastAsia="es-UY"/>
               </w:rPr>
             </w:pPr>
@@ -3091,7 +3072,6 @@
                 <w:rFonts w:ascii="Calibri" w:hAnsi="Calibri" w:cs="Calibri"/>
                 <w:color w:val="000000"/>
                 <w:sz w:val="22"/>
-                <w:szCs w:val="22"/>
                 <w:lang w:val="es-UY" w:eastAsia="es-UY"/>
               </w:rPr>
             </w:pPr>
@@ -3128,7 +3108,6 @@
                 <w:rFonts w:ascii="Calibri" w:hAnsi="Calibri" w:cs="Calibri"/>
                 <w:color w:val="000000"/>
                 <w:sz w:val="22"/>
-                <w:szCs w:val="22"/>
                 <w:lang w:val="es-UY" w:eastAsia="es-UY"/>
               </w:rPr>
             </w:pPr>
@@ -3169,7 +3148,6 @@
                 <w:rFonts w:ascii="Calibri" w:hAnsi="Calibri" w:cs="Calibri"/>
                 <w:color w:val="000000"/>
                 <w:sz w:val="22"/>
-                <w:szCs w:val="22"/>
                 <w:lang w:val="es-UY" w:eastAsia="es-UY"/>
               </w:rPr>
             </w:pPr>
@@ -3206,7 +3184,6 @@
                 <w:rFonts w:ascii="Calibri" w:hAnsi="Calibri" w:cs="Calibri"/>
                 <w:color w:val="000000"/>
                 <w:sz w:val="22"/>
-                <w:szCs w:val="22"/>
                 <w:lang w:val="es-UY" w:eastAsia="es-UY"/>
               </w:rPr>
             </w:pPr>
@@ -3247,7 +3224,6 @@
                 <w:rFonts w:ascii="Calibri" w:hAnsi="Calibri" w:cs="Calibri"/>
                 <w:color w:val="000000"/>
                 <w:sz w:val="22"/>
-                <w:szCs w:val="22"/>
                 <w:lang w:val="es-UY" w:eastAsia="es-UY"/>
               </w:rPr>
             </w:pPr>
@@ -3284,7 +3260,6 @@
                 <w:rFonts w:ascii="Calibri" w:hAnsi="Calibri" w:cs="Calibri"/>
                 <w:color w:val="000000"/>
                 <w:sz w:val="22"/>
-                <w:szCs w:val="22"/>
                 <w:lang w:val="es-UY" w:eastAsia="es-UY"/>
               </w:rPr>
             </w:pPr>
@@ -3325,7 +3300,6 @@
                 <w:rFonts w:ascii="Calibri" w:hAnsi="Calibri" w:cs="Calibri"/>
                 <w:color w:val="000000"/>
                 <w:sz w:val="22"/>
-                <w:szCs w:val="22"/>
                 <w:lang w:val="es-UY" w:eastAsia="es-UY"/>
               </w:rPr>
             </w:pPr>
@@ -3362,7 +3336,6 @@
                 <w:rFonts w:ascii="Calibri" w:hAnsi="Calibri" w:cs="Calibri"/>
                 <w:color w:val="000000"/>
                 <w:sz w:val="22"/>
-                <w:szCs w:val="22"/>
                 <w:lang w:val="es-UY" w:eastAsia="es-UY"/>
               </w:rPr>
             </w:pPr>
@@ -3403,7 +3376,6 @@
                 <w:rFonts w:ascii="Calibri" w:hAnsi="Calibri" w:cs="Calibri"/>
                 <w:color w:val="000000"/>
                 <w:sz w:val="22"/>
-                <w:szCs w:val="22"/>
                 <w:lang w:val="es-UY" w:eastAsia="es-UY"/>
               </w:rPr>
             </w:pPr>
@@ -3440,7 +3412,6 @@
                 <w:rFonts w:ascii="Calibri" w:hAnsi="Calibri" w:cs="Calibri"/>
                 <w:color w:val="000000"/>
                 <w:sz w:val="22"/>
-                <w:szCs w:val="22"/>
                 <w:lang w:val="es-UY" w:eastAsia="es-UY"/>
               </w:rPr>
             </w:pPr>
@@ -3481,7 +3452,6 @@
                 <w:rFonts w:ascii="Calibri" w:hAnsi="Calibri" w:cs="Calibri"/>
                 <w:color w:val="000000"/>
                 <w:sz w:val="22"/>
-                <w:szCs w:val="22"/>
                 <w:lang w:val="es-UY" w:eastAsia="es-UY"/>
               </w:rPr>
             </w:pPr>
@@ -3519,7 +3489,6 @@
                 <w:rFonts w:ascii="Calibri" w:hAnsi="Calibri" w:cs="Calibri"/>
                 <w:color w:val="000000"/>
                 <w:sz w:val="22"/>
-                <w:szCs w:val="22"/>
                 <w:lang w:val="es-UY" w:eastAsia="es-UY"/>
               </w:rPr>
             </w:pPr>
@@ -3560,7 +3529,6 @@
                 <w:rFonts w:ascii="Calibri" w:hAnsi="Calibri" w:cs="Calibri"/>
                 <w:color w:val="000000"/>
                 <w:sz w:val="22"/>
-                <w:szCs w:val="22"/>
                 <w:lang w:val="es-UY" w:eastAsia="es-UY"/>
               </w:rPr>
             </w:pPr>
@@ -3597,7 +3565,6 @@
                 <w:rFonts w:ascii="Calibri" w:hAnsi="Calibri" w:cs="Calibri"/>
                 <w:color w:val="000000"/>
                 <w:sz w:val="22"/>
-                <w:szCs w:val="22"/>
                 <w:lang w:val="es-UY" w:eastAsia="es-UY"/>
               </w:rPr>
             </w:pPr>
@@ -3638,7 +3605,6 @@
                 <w:rFonts w:ascii="Calibri" w:hAnsi="Calibri" w:cs="Calibri"/>
                 <w:color w:val="000000"/>
                 <w:sz w:val="22"/>
-                <w:szCs w:val="22"/>
                 <w:lang w:val="es-UY" w:eastAsia="es-UY"/>
               </w:rPr>
             </w:pPr>
@@ -3675,7 +3641,6 @@
                 <w:rFonts w:ascii="Calibri" w:hAnsi="Calibri" w:cs="Calibri"/>
                 <w:color w:val="000000"/>
                 <w:sz w:val="22"/>
-                <w:szCs w:val="22"/>
                 <w:lang w:val="es-UY" w:eastAsia="es-UY"/>
               </w:rPr>
             </w:pPr>
@@ -3716,7 +3681,6 @@
                 <w:rFonts w:ascii="Calibri" w:hAnsi="Calibri" w:cs="Calibri"/>
                 <w:color w:val="000000"/>
                 <w:sz w:val="22"/>
-                <w:szCs w:val="22"/>
                 <w:lang w:val="es-UY" w:eastAsia="es-UY"/>
               </w:rPr>
             </w:pPr>
@@ -3753,7 +3717,6 @@
                 <w:rFonts w:ascii="Calibri" w:hAnsi="Calibri" w:cs="Calibri"/>
                 <w:color w:val="000000"/>
                 <w:sz w:val="22"/>
-                <w:szCs w:val="22"/>
                 <w:lang w:val="es-UY" w:eastAsia="es-UY"/>
               </w:rPr>
             </w:pPr>
@@ -3794,7 +3757,6 @@
                 <w:rFonts w:ascii="Calibri" w:hAnsi="Calibri" w:cs="Calibri"/>
                 <w:color w:val="000000"/>
                 <w:sz w:val="22"/>
-                <w:szCs w:val="22"/>
                 <w:lang w:val="es-UY" w:eastAsia="es-UY"/>
               </w:rPr>
             </w:pPr>
@@ -3831,7 +3793,6 @@
                 <w:rFonts w:ascii="Calibri" w:hAnsi="Calibri" w:cs="Calibri"/>
                 <w:color w:val="000000"/>
                 <w:sz w:val="22"/>
-                <w:szCs w:val="22"/>
                 <w:lang w:val="es-UY" w:eastAsia="es-UY"/>
               </w:rPr>
             </w:pPr>
@@ -3854,6 +3815,10 @@
         <w:pStyle w:val="MTemaNormal"/>
       </w:pPr>
       <w:r>
+        <w:rPr>
+          <w:noProof/>
+          <w:lang w:val="es-UY" w:eastAsia="es-UY"/>
+        </w:rPr>
         <w:drawing>
           <wp:inline distT="0" distB="0" distL="0" distR="0">
             <wp:extent cx="4486275" cy="2428875"/>
@@ -3930,7 +3895,6 @@
                 <w:rFonts w:ascii="Calibri" w:hAnsi="Calibri" w:cs="Calibri"/>
                 <w:color w:val="000000"/>
                 <w:sz w:val="22"/>
-                <w:szCs w:val="22"/>
                 <w:lang w:val="es-UY" w:eastAsia="es-UY"/>
               </w:rPr>
             </w:pPr>
@@ -3966,7 +3930,6 @@
                 <w:rFonts w:ascii="Calibri" w:hAnsi="Calibri" w:cs="Calibri"/>
                 <w:color w:val="000000"/>
                 <w:sz w:val="22"/>
-                <w:szCs w:val="22"/>
                 <w:lang w:val="es-UY" w:eastAsia="es-UY"/>
               </w:rPr>
             </w:pPr>
@@ -4007,7 +3970,6 @@
                 <w:rFonts w:ascii="Calibri" w:hAnsi="Calibri" w:cs="Calibri"/>
                 <w:color w:val="000000"/>
                 <w:sz w:val="22"/>
-                <w:szCs w:val="22"/>
                 <w:lang w:val="es-UY" w:eastAsia="es-UY"/>
               </w:rPr>
             </w:pPr>
@@ -4043,7 +4005,6 @@
                 <w:rFonts w:ascii="Calibri" w:hAnsi="Calibri" w:cs="Calibri"/>
                 <w:color w:val="000000"/>
                 <w:sz w:val="22"/>
-                <w:szCs w:val="22"/>
                 <w:lang w:val="es-UY" w:eastAsia="es-UY"/>
               </w:rPr>
             </w:pPr>
@@ -4084,7 +4045,6 @@
                 <w:rFonts w:ascii="Calibri" w:hAnsi="Calibri" w:cs="Calibri"/>
                 <w:color w:val="000000"/>
                 <w:sz w:val="22"/>
-                <w:szCs w:val="22"/>
                 <w:lang w:val="es-UY" w:eastAsia="es-UY"/>
               </w:rPr>
             </w:pPr>
@@ -4121,7 +4081,6 @@
                 <w:rFonts w:ascii="Calibri" w:hAnsi="Calibri" w:cs="Calibri"/>
                 <w:color w:val="000000"/>
                 <w:sz w:val="22"/>
-                <w:szCs w:val="22"/>
                 <w:lang w:val="es-UY" w:eastAsia="es-UY"/>
               </w:rPr>
             </w:pPr>
@@ -4162,7 +4121,6 @@
                 <w:rFonts w:ascii="Calibri" w:hAnsi="Calibri" w:cs="Calibri"/>
                 <w:color w:val="000000"/>
                 <w:sz w:val="22"/>
-                <w:szCs w:val="22"/>
                 <w:lang w:val="es-UY" w:eastAsia="es-UY"/>
               </w:rPr>
             </w:pPr>
@@ -4199,7 +4157,6 @@
                 <w:rFonts w:ascii="Calibri" w:hAnsi="Calibri" w:cs="Calibri"/>
                 <w:color w:val="000000"/>
                 <w:sz w:val="22"/>
-                <w:szCs w:val="22"/>
                 <w:lang w:val="es-UY" w:eastAsia="es-UY"/>
               </w:rPr>
             </w:pPr>
@@ -4240,7 +4197,6 @@
                 <w:rFonts w:ascii="Calibri" w:hAnsi="Calibri" w:cs="Calibri"/>
                 <w:color w:val="000000"/>
                 <w:sz w:val="22"/>
-                <w:szCs w:val="22"/>
                 <w:lang w:val="es-UY" w:eastAsia="es-UY"/>
               </w:rPr>
             </w:pPr>
@@ -4277,7 +4233,6 @@
                 <w:rFonts w:ascii="Calibri" w:hAnsi="Calibri" w:cs="Calibri"/>
                 <w:color w:val="000000"/>
                 <w:sz w:val="22"/>
-                <w:szCs w:val="22"/>
                 <w:lang w:val="es-UY" w:eastAsia="es-UY"/>
               </w:rPr>
             </w:pPr>
@@ -4318,7 +4273,6 @@
                 <w:rFonts w:ascii="Calibri" w:hAnsi="Calibri" w:cs="Calibri"/>
                 <w:color w:val="000000"/>
                 <w:sz w:val="22"/>
-                <w:szCs w:val="22"/>
                 <w:lang w:val="es-UY" w:eastAsia="es-UY"/>
               </w:rPr>
             </w:pPr>
@@ -4355,7 +4309,6 @@
                 <w:rFonts w:ascii="Calibri" w:hAnsi="Calibri" w:cs="Calibri"/>
                 <w:color w:val="000000"/>
                 <w:sz w:val="22"/>
-                <w:szCs w:val="22"/>
                 <w:lang w:val="es-UY" w:eastAsia="es-UY"/>
               </w:rPr>
             </w:pPr>
@@ -4396,7 +4349,6 @@
                 <w:rFonts w:ascii="Calibri" w:hAnsi="Calibri" w:cs="Calibri"/>
                 <w:color w:val="000000"/>
                 <w:sz w:val="22"/>
-                <w:szCs w:val="22"/>
                 <w:lang w:val="es-UY" w:eastAsia="es-UY"/>
               </w:rPr>
             </w:pPr>
@@ -4433,7 +4385,6 @@
                 <w:rFonts w:ascii="Calibri" w:hAnsi="Calibri" w:cs="Calibri"/>
                 <w:color w:val="000000"/>
                 <w:sz w:val="22"/>
-                <w:szCs w:val="22"/>
                 <w:lang w:val="es-UY" w:eastAsia="es-UY"/>
               </w:rPr>
             </w:pPr>
@@ -4474,7 +4425,6 @@
                 <w:rFonts w:ascii="Calibri" w:hAnsi="Calibri" w:cs="Calibri"/>
                 <w:color w:val="000000"/>
                 <w:sz w:val="22"/>
-                <w:szCs w:val="22"/>
                 <w:lang w:val="es-UY" w:eastAsia="es-UY"/>
               </w:rPr>
             </w:pPr>
@@ -4511,7 +4461,6 @@
                 <w:rFonts w:ascii="Calibri" w:hAnsi="Calibri" w:cs="Calibri"/>
                 <w:color w:val="000000"/>
                 <w:sz w:val="22"/>
-                <w:szCs w:val="22"/>
                 <w:lang w:val="es-UY" w:eastAsia="es-UY"/>
               </w:rPr>
             </w:pPr>
@@ -4552,7 +4501,6 @@
                 <w:rFonts w:ascii="Calibri" w:hAnsi="Calibri" w:cs="Calibri"/>
                 <w:color w:val="000000"/>
                 <w:sz w:val="22"/>
-                <w:szCs w:val="22"/>
                 <w:lang w:val="es-UY" w:eastAsia="es-UY"/>
               </w:rPr>
             </w:pPr>
@@ -4589,7 +4537,6 @@
                 <w:rFonts w:ascii="Calibri" w:hAnsi="Calibri" w:cs="Calibri"/>
                 <w:color w:val="000000"/>
                 <w:sz w:val="22"/>
-                <w:szCs w:val="22"/>
                 <w:lang w:val="es-UY" w:eastAsia="es-UY"/>
               </w:rPr>
             </w:pPr>
@@ -4630,7 +4577,6 @@
                 <w:rFonts w:ascii="Calibri" w:hAnsi="Calibri" w:cs="Calibri"/>
                 <w:color w:val="000000"/>
                 <w:sz w:val="22"/>
-                <w:szCs w:val="22"/>
                 <w:lang w:val="es-UY" w:eastAsia="es-UY"/>
               </w:rPr>
             </w:pPr>
@@ -4667,7 +4613,6 @@
                 <w:rFonts w:ascii="Calibri" w:hAnsi="Calibri" w:cs="Calibri"/>
                 <w:color w:val="000000"/>
                 <w:sz w:val="22"/>
-                <w:szCs w:val="22"/>
                 <w:lang w:val="es-UY" w:eastAsia="es-UY"/>
               </w:rPr>
             </w:pPr>
@@ -4708,7 +4653,6 @@
                 <w:rFonts w:ascii="Calibri" w:hAnsi="Calibri" w:cs="Calibri"/>
                 <w:color w:val="000000"/>
                 <w:sz w:val="22"/>
-                <w:szCs w:val="22"/>
                 <w:lang w:val="es-UY" w:eastAsia="es-UY"/>
               </w:rPr>
             </w:pPr>
@@ -4745,7 +4689,6 @@
                 <w:rFonts w:ascii="Calibri" w:hAnsi="Calibri" w:cs="Calibri"/>
                 <w:color w:val="000000"/>
                 <w:sz w:val="22"/>
-                <w:szCs w:val="22"/>
                 <w:lang w:val="es-UY" w:eastAsia="es-UY"/>
               </w:rPr>
             </w:pPr>
@@ -4786,7 +4729,6 @@
                 <w:rFonts w:ascii="Calibri" w:hAnsi="Calibri" w:cs="Calibri"/>
                 <w:color w:val="000000"/>
                 <w:sz w:val="22"/>
-                <w:szCs w:val="22"/>
                 <w:lang w:val="es-UY" w:eastAsia="es-UY"/>
               </w:rPr>
             </w:pPr>
@@ -4823,7 +4765,6 @@
                 <w:rFonts w:ascii="Calibri" w:hAnsi="Calibri" w:cs="Calibri"/>
                 <w:color w:val="000000"/>
                 <w:sz w:val="22"/>
-                <w:szCs w:val="22"/>
                 <w:lang w:val="es-UY" w:eastAsia="es-UY"/>
               </w:rPr>
             </w:pPr>
@@ -4851,6 +4792,10 @@
         <w:pStyle w:val="MTemaNormal"/>
       </w:pPr>
       <w:r>
+        <w:rPr>
+          <w:noProof/>
+          <w:lang w:val="es-UY" w:eastAsia="es-UY"/>
+        </w:rPr>
         <w:lastRenderedPageBreak/>
         <w:drawing>
           <wp:inline distT="0" distB="0" distL="0" distR="0">
@@ -4910,7 +4855,6 @@
                 <w:rFonts w:ascii="Calibri" w:hAnsi="Calibri" w:cs="Calibri"/>
                 <w:color w:val="000000"/>
                 <w:sz w:val="22"/>
-                <w:szCs w:val="22"/>
                 <w:lang w:val="es-UY" w:eastAsia="es-UY"/>
               </w:rPr>
             </w:pPr>
@@ -4946,7 +4890,6 @@
                 <w:rFonts w:ascii="Calibri" w:hAnsi="Calibri" w:cs="Calibri"/>
                 <w:color w:val="000000"/>
                 <w:sz w:val="22"/>
-                <w:szCs w:val="22"/>
                 <w:lang w:val="es-UY" w:eastAsia="es-UY"/>
               </w:rPr>
             </w:pPr>
@@ -4987,7 +4930,6 @@
                 <w:rFonts w:ascii="Calibri" w:hAnsi="Calibri" w:cs="Calibri"/>
                 <w:color w:val="000000"/>
                 <w:sz w:val="22"/>
-                <w:szCs w:val="22"/>
                 <w:lang w:val="es-UY" w:eastAsia="es-UY"/>
               </w:rPr>
             </w:pPr>
@@ -5024,7 +4966,6 @@
                 <w:rFonts w:ascii="Calibri" w:hAnsi="Calibri" w:cs="Calibri"/>
                 <w:color w:val="000000"/>
                 <w:sz w:val="22"/>
-                <w:szCs w:val="22"/>
                 <w:lang w:val="es-UY" w:eastAsia="es-UY"/>
               </w:rPr>
             </w:pPr>
@@ -5065,7 +5006,6 @@
                 <w:rFonts w:ascii="Calibri" w:hAnsi="Calibri" w:cs="Calibri"/>
                 <w:color w:val="000000"/>
                 <w:sz w:val="22"/>
-                <w:szCs w:val="22"/>
                 <w:lang w:val="es-UY" w:eastAsia="es-UY"/>
               </w:rPr>
             </w:pPr>
@@ -5102,7 +5042,6 @@
                 <w:rFonts w:ascii="Calibri" w:hAnsi="Calibri" w:cs="Calibri"/>
                 <w:color w:val="000000"/>
                 <w:sz w:val="22"/>
-                <w:szCs w:val="22"/>
                 <w:lang w:val="es-UY" w:eastAsia="es-UY"/>
               </w:rPr>
             </w:pPr>
@@ -5143,7 +5082,6 @@
                 <w:rFonts w:ascii="Calibri" w:hAnsi="Calibri" w:cs="Calibri"/>
                 <w:color w:val="000000"/>
                 <w:sz w:val="22"/>
-                <w:szCs w:val="22"/>
                 <w:lang w:val="es-UY" w:eastAsia="es-UY"/>
               </w:rPr>
             </w:pPr>
@@ -5180,7 +5118,6 @@
                 <w:rFonts w:ascii="Calibri" w:hAnsi="Calibri" w:cs="Calibri"/>
                 <w:color w:val="000000"/>
                 <w:sz w:val="22"/>
-                <w:szCs w:val="22"/>
                 <w:lang w:val="es-UY" w:eastAsia="es-UY"/>
               </w:rPr>
             </w:pPr>
@@ -5221,7 +5158,6 @@
                 <w:rFonts w:ascii="Calibri" w:hAnsi="Calibri" w:cs="Calibri"/>
                 <w:color w:val="000000"/>
                 <w:sz w:val="22"/>
-                <w:szCs w:val="22"/>
                 <w:lang w:val="es-UY" w:eastAsia="es-UY"/>
               </w:rPr>
             </w:pPr>
@@ -5258,7 +5194,6 @@
                 <w:rFonts w:ascii="Calibri" w:hAnsi="Calibri" w:cs="Calibri"/>
                 <w:color w:val="000000"/>
                 <w:sz w:val="22"/>
-                <w:szCs w:val="22"/>
                 <w:lang w:val="es-UY" w:eastAsia="es-UY"/>
               </w:rPr>
             </w:pPr>
@@ -5299,7 +5234,6 @@
                 <w:rFonts w:ascii="Calibri" w:hAnsi="Calibri" w:cs="Calibri"/>
                 <w:color w:val="000000"/>
                 <w:sz w:val="22"/>
-                <w:szCs w:val="22"/>
                 <w:lang w:val="es-UY" w:eastAsia="es-UY"/>
               </w:rPr>
             </w:pPr>
@@ -5336,7 +5270,6 @@
                 <w:rFonts w:ascii="Calibri" w:hAnsi="Calibri" w:cs="Calibri"/>
                 <w:color w:val="000000"/>
                 <w:sz w:val="22"/>
-                <w:szCs w:val="22"/>
                 <w:lang w:val="es-UY" w:eastAsia="es-UY"/>
               </w:rPr>
             </w:pPr>
@@ -5377,7 +5310,6 @@
                 <w:rFonts w:ascii="Calibri" w:hAnsi="Calibri" w:cs="Calibri"/>
                 <w:color w:val="000000"/>
                 <w:sz w:val="22"/>
-                <w:szCs w:val="22"/>
                 <w:lang w:val="es-UY" w:eastAsia="es-UY"/>
               </w:rPr>
             </w:pPr>
@@ -5414,7 +5346,6 @@
                 <w:rFonts w:ascii="Calibri" w:hAnsi="Calibri" w:cs="Calibri"/>
                 <w:color w:val="000000"/>
                 <w:sz w:val="22"/>
-                <w:szCs w:val="22"/>
                 <w:lang w:val="es-UY" w:eastAsia="es-UY"/>
               </w:rPr>
             </w:pPr>
@@ -5455,7 +5386,6 @@
                 <w:rFonts w:ascii="Calibri" w:hAnsi="Calibri" w:cs="Calibri"/>
                 <w:color w:val="000000"/>
                 <w:sz w:val="22"/>
-                <w:szCs w:val="22"/>
                 <w:lang w:val="es-UY" w:eastAsia="es-UY"/>
               </w:rPr>
             </w:pPr>
@@ -5492,7 +5422,6 @@
                 <w:rFonts w:ascii="Calibri" w:hAnsi="Calibri" w:cs="Calibri"/>
                 <w:color w:val="000000"/>
                 <w:sz w:val="22"/>
-                <w:szCs w:val="22"/>
                 <w:lang w:val="es-UY" w:eastAsia="es-UY"/>
               </w:rPr>
             </w:pPr>
@@ -5533,7 +5462,6 @@
                 <w:rFonts w:ascii="Calibri" w:hAnsi="Calibri" w:cs="Calibri"/>
                 <w:color w:val="000000"/>
                 <w:sz w:val="22"/>
-                <w:szCs w:val="22"/>
                 <w:lang w:val="es-UY" w:eastAsia="es-UY"/>
               </w:rPr>
             </w:pPr>
@@ -5570,7 +5498,6 @@
                 <w:rFonts w:ascii="Calibri" w:hAnsi="Calibri" w:cs="Calibri"/>
                 <w:color w:val="000000"/>
                 <w:sz w:val="22"/>
-                <w:szCs w:val="22"/>
                 <w:lang w:val="es-UY" w:eastAsia="es-UY"/>
               </w:rPr>
             </w:pPr>
@@ -5611,7 +5538,6 @@
                 <w:rFonts w:ascii="Calibri" w:hAnsi="Calibri" w:cs="Calibri"/>
                 <w:color w:val="000000"/>
                 <w:sz w:val="22"/>
-                <w:szCs w:val="22"/>
                 <w:lang w:val="es-UY" w:eastAsia="es-UY"/>
               </w:rPr>
             </w:pPr>
@@ -5648,7 +5574,6 @@
                 <w:rFonts w:ascii="Calibri" w:hAnsi="Calibri" w:cs="Calibri"/>
                 <w:color w:val="000000"/>
                 <w:sz w:val="22"/>
-                <w:szCs w:val="22"/>
                 <w:lang w:val="es-UY" w:eastAsia="es-UY"/>
               </w:rPr>
             </w:pPr>
@@ -5689,7 +5614,6 @@
                 <w:rFonts w:ascii="Calibri" w:hAnsi="Calibri" w:cs="Calibri"/>
                 <w:color w:val="000000"/>
                 <w:sz w:val="22"/>
-                <w:szCs w:val="22"/>
                 <w:lang w:val="es-UY" w:eastAsia="es-UY"/>
               </w:rPr>
             </w:pPr>
@@ -5726,7 +5650,6 @@
                 <w:rFonts w:ascii="Calibri" w:hAnsi="Calibri" w:cs="Calibri"/>
                 <w:color w:val="000000"/>
                 <w:sz w:val="22"/>
-                <w:szCs w:val="22"/>
                 <w:lang w:val="es-UY" w:eastAsia="es-UY"/>
               </w:rPr>
             </w:pPr>
@@ -5754,6 +5677,10 @@
         <w:pStyle w:val="MTemaNormal"/>
       </w:pPr>
       <w:r>
+        <w:rPr>
+          <w:noProof/>
+          <w:lang w:val="es-UY" w:eastAsia="es-UY"/>
+        </w:rPr>
         <w:drawing>
           <wp:inline distT="0" distB="0" distL="0" distR="0">
             <wp:extent cx="4857750" cy="2962275"/>
@@ -5826,7 +5753,6 @@
                 <w:rFonts w:ascii="Calibri" w:hAnsi="Calibri" w:cs="Calibri"/>
                 <w:color w:val="000000"/>
                 <w:sz w:val="22"/>
-                <w:szCs w:val="22"/>
                 <w:lang w:val="es-UY" w:eastAsia="es-UY"/>
               </w:rPr>
             </w:pPr>
@@ -5866,7 +5792,6 @@
                 <w:rFonts w:ascii="Calibri" w:hAnsi="Calibri" w:cs="Calibri"/>
                 <w:color w:val="000000"/>
                 <w:sz w:val="22"/>
-                <w:szCs w:val="22"/>
                 <w:lang w:val="es-UY" w:eastAsia="es-UY"/>
               </w:rPr>
             </w:pPr>
@@ -5902,7 +5827,6 @@
                 <w:rFonts w:ascii="Calibri" w:hAnsi="Calibri" w:cs="Calibri"/>
                 <w:color w:val="000000"/>
                 <w:sz w:val="22"/>
-                <w:szCs w:val="22"/>
                 <w:lang w:val="es-UY" w:eastAsia="es-UY"/>
               </w:rPr>
             </w:pPr>
@@ -5943,7 +5867,6 @@
                 <w:rFonts w:ascii="Calibri" w:hAnsi="Calibri" w:cs="Calibri"/>
                 <w:color w:val="000000"/>
                 <w:sz w:val="22"/>
-                <w:szCs w:val="22"/>
                 <w:lang w:val="es-UY" w:eastAsia="es-UY"/>
               </w:rPr>
             </w:pPr>
@@ -5979,7 +5902,6 @@
                 <w:rFonts w:ascii="Calibri" w:hAnsi="Calibri" w:cs="Calibri"/>
                 <w:color w:val="000000"/>
                 <w:sz w:val="22"/>
-                <w:szCs w:val="22"/>
                 <w:lang w:val="es-UY" w:eastAsia="es-UY"/>
               </w:rPr>
             </w:pPr>
@@ -6015,7 +5937,6 @@
                 <w:rFonts w:ascii="Calibri" w:hAnsi="Calibri" w:cs="Calibri"/>
                 <w:color w:val="000000"/>
                 <w:sz w:val="22"/>
-                <w:szCs w:val="22"/>
                 <w:lang w:val="es-UY" w:eastAsia="es-UY"/>
               </w:rPr>
             </w:pPr>
@@ -6056,7 +5977,6 @@
                 <w:rFonts w:ascii="Calibri" w:hAnsi="Calibri" w:cs="Calibri"/>
                 <w:color w:val="000000"/>
                 <w:sz w:val="22"/>
-                <w:szCs w:val="22"/>
                 <w:lang w:val="es-UY" w:eastAsia="es-UY"/>
               </w:rPr>
             </w:pPr>
@@ -6093,7 +6013,6 @@
                 <w:rFonts w:ascii="Calibri" w:hAnsi="Calibri" w:cs="Calibri"/>
                 <w:color w:val="000000"/>
                 <w:sz w:val="22"/>
-                <w:szCs w:val="22"/>
                 <w:lang w:val="es-UY" w:eastAsia="es-UY"/>
               </w:rPr>
             </w:pPr>
@@ -6130,7 +6049,6 @@
                 <w:rFonts w:ascii="Calibri" w:hAnsi="Calibri" w:cs="Calibri"/>
                 <w:color w:val="000000"/>
                 <w:sz w:val="22"/>
-                <w:szCs w:val="22"/>
                 <w:lang w:val="es-UY" w:eastAsia="es-UY"/>
               </w:rPr>
             </w:pPr>
@@ -6171,7 +6089,6 @@
                 <w:rFonts w:ascii="Calibri" w:hAnsi="Calibri" w:cs="Calibri"/>
                 <w:color w:val="000000"/>
                 <w:sz w:val="22"/>
-                <w:szCs w:val="22"/>
                 <w:lang w:val="es-UY" w:eastAsia="es-UY"/>
               </w:rPr>
             </w:pPr>
@@ -6208,7 +6125,6 @@
                 <w:rFonts w:ascii="Calibri" w:hAnsi="Calibri" w:cs="Calibri"/>
                 <w:color w:val="000000"/>
                 <w:sz w:val="22"/>
-                <w:szCs w:val="22"/>
                 <w:lang w:val="es-UY" w:eastAsia="es-UY"/>
               </w:rPr>
             </w:pPr>
@@ -6245,7 +6161,6 @@
                 <w:rFonts w:ascii="Calibri" w:hAnsi="Calibri" w:cs="Calibri"/>
                 <w:color w:val="000000"/>
                 <w:sz w:val="22"/>
-                <w:szCs w:val="22"/>
                 <w:lang w:val="es-UY" w:eastAsia="es-UY"/>
               </w:rPr>
             </w:pPr>
@@ -6286,7 +6201,6 @@
                 <w:rFonts w:ascii="Calibri" w:hAnsi="Calibri" w:cs="Calibri"/>
                 <w:color w:val="000000"/>
                 <w:sz w:val="22"/>
-                <w:szCs w:val="22"/>
                 <w:lang w:val="es-UY" w:eastAsia="es-UY"/>
               </w:rPr>
             </w:pPr>
@@ -6323,7 +6237,6 @@
                 <w:rFonts w:ascii="Calibri" w:hAnsi="Calibri" w:cs="Calibri"/>
                 <w:color w:val="000000"/>
                 <w:sz w:val="22"/>
-                <w:szCs w:val="22"/>
                 <w:lang w:val="es-UY" w:eastAsia="es-UY"/>
               </w:rPr>
             </w:pPr>
@@ -6360,7 +6273,6 @@
                 <w:rFonts w:ascii="Calibri" w:hAnsi="Calibri" w:cs="Calibri"/>
                 <w:color w:val="000000"/>
                 <w:sz w:val="22"/>
-                <w:szCs w:val="22"/>
                 <w:lang w:val="es-UY" w:eastAsia="es-UY"/>
               </w:rPr>
             </w:pPr>
@@ -6401,7 +6313,6 @@
                 <w:rFonts w:ascii="Calibri" w:hAnsi="Calibri" w:cs="Calibri"/>
                 <w:color w:val="000000"/>
                 <w:sz w:val="22"/>
-                <w:szCs w:val="22"/>
                 <w:lang w:val="es-UY" w:eastAsia="es-UY"/>
               </w:rPr>
             </w:pPr>
@@ -6438,7 +6349,6 @@
                 <w:rFonts w:ascii="Calibri" w:hAnsi="Calibri" w:cs="Calibri"/>
                 <w:color w:val="000000"/>
                 <w:sz w:val="22"/>
-                <w:szCs w:val="22"/>
                 <w:lang w:val="es-UY" w:eastAsia="es-UY"/>
               </w:rPr>
             </w:pPr>
@@ -6475,7 +6385,6 @@
                 <w:rFonts w:ascii="Calibri" w:hAnsi="Calibri" w:cs="Calibri"/>
                 <w:color w:val="000000"/>
                 <w:sz w:val="22"/>
-                <w:szCs w:val="22"/>
                 <w:lang w:val="es-UY" w:eastAsia="es-UY"/>
               </w:rPr>
             </w:pPr>
@@ -6516,7 +6425,6 @@
                 <w:rFonts w:ascii="Calibri" w:hAnsi="Calibri" w:cs="Calibri"/>
                 <w:color w:val="000000"/>
                 <w:sz w:val="22"/>
-                <w:szCs w:val="22"/>
                 <w:lang w:val="es-UY" w:eastAsia="es-UY"/>
               </w:rPr>
             </w:pPr>
@@ -6553,7 +6461,6 @@
                 <w:rFonts w:ascii="Calibri" w:hAnsi="Calibri" w:cs="Calibri"/>
                 <w:color w:val="000000"/>
                 <w:sz w:val="22"/>
-                <w:szCs w:val="22"/>
                 <w:lang w:val="es-UY" w:eastAsia="es-UY"/>
               </w:rPr>
             </w:pPr>
@@ -6590,7 +6497,6 @@
                 <w:rFonts w:ascii="Calibri" w:hAnsi="Calibri" w:cs="Calibri"/>
                 <w:color w:val="000000"/>
                 <w:sz w:val="22"/>
-                <w:szCs w:val="22"/>
                 <w:lang w:val="es-UY" w:eastAsia="es-UY"/>
               </w:rPr>
             </w:pPr>
@@ -6631,7 +6537,6 @@
                 <w:rFonts w:ascii="Calibri" w:hAnsi="Calibri" w:cs="Calibri"/>
                 <w:color w:val="000000"/>
                 <w:sz w:val="22"/>
-                <w:szCs w:val="22"/>
                 <w:lang w:val="es-UY" w:eastAsia="es-UY"/>
               </w:rPr>
             </w:pPr>
@@ -6668,7 +6573,6 @@
                 <w:rFonts w:ascii="Calibri" w:hAnsi="Calibri" w:cs="Calibri"/>
                 <w:color w:val="000000"/>
                 <w:sz w:val="22"/>
-                <w:szCs w:val="22"/>
                 <w:lang w:val="es-UY" w:eastAsia="es-UY"/>
               </w:rPr>
             </w:pPr>
@@ -6705,7 +6609,6 @@
                 <w:rFonts w:ascii="Calibri" w:hAnsi="Calibri" w:cs="Calibri"/>
                 <w:color w:val="000000"/>
                 <w:sz w:val="22"/>
-                <w:szCs w:val="22"/>
                 <w:lang w:val="es-UY" w:eastAsia="es-UY"/>
               </w:rPr>
             </w:pPr>
@@ -6746,7 +6649,6 @@
                 <w:rFonts w:ascii="Calibri" w:hAnsi="Calibri" w:cs="Calibri"/>
                 <w:color w:val="000000"/>
                 <w:sz w:val="22"/>
-                <w:szCs w:val="22"/>
                 <w:lang w:val="es-UY" w:eastAsia="es-UY"/>
               </w:rPr>
             </w:pPr>
@@ -6783,7 +6685,6 @@
                 <w:rFonts w:ascii="Calibri" w:hAnsi="Calibri" w:cs="Calibri"/>
                 <w:color w:val="000000"/>
                 <w:sz w:val="22"/>
-                <w:szCs w:val="22"/>
                 <w:lang w:val="es-UY" w:eastAsia="es-UY"/>
               </w:rPr>
             </w:pPr>
@@ -6820,7 +6721,6 @@
                 <w:rFonts w:ascii="Calibri" w:hAnsi="Calibri" w:cs="Calibri"/>
                 <w:color w:val="000000"/>
                 <w:sz w:val="22"/>
-                <w:szCs w:val="22"/>
                 <w:lang w:val="es-UY" w:eastAsia="es-UY"/>
               </w:rPr>
             </w:pPr>
@@ -6861,7 +6761,6 @@
                 <w:rFonts w:ascii="Calibri" w:hAnsi="Calibri" w:cs="Calibri"/>
                 <w:color w:val="000000"/>
                 <w:sz w:val="22"/>
-                <w:szCs w:val="22"/>
                 <w:lang w:val="es-UY" w:eastAsia="es-UY"/>
               </w:rPr>
             </w:pPr>
@@ -6898,7 +6797,6 @@
                 <w:rFonts w:ascii="Calibri" w:hAnsi="Calibri" w:cs="Calibri"/>
                 <w:color w:val="000000"/>
                 <w:sz w:val="22"/>
-                <w:szCs w:val="22"/>
                 <w:lang w:val="es-UY" w:eastAsia="es-UY"/>
               </w:rPr>
             </w:pPr>
@@ -6935,7 +6833,6 @@
                 <w:rFonts w:ascii="Calibri" w:hAnsi="Calibri" w:cs="Calibri"/>
                 <w:color w:val="000000"/>
                 <w:sz w:val="22"/>
-                <w:szCs w:val="22"/>
                 <w:lang w:val="es-UY" w:eastAsia="es-UY"/>
               </w:rPr>
             </w:pPr>
@@ -6976,7 +6873,6 @@
                 <w:rFonts w:ascii="Calibri" w:hAnsi="Calibri" w:cs="Calibri"/>
                 <w:color w:val="000000"/>
                 <w:sz w:val="22"/>
-                <w:szCs w:val="22"/>
                 <w:lang w:val="es-UY" w:eastAsia="es-UY"/>
               </w:rPr>
             </w:pPr>
@@ -7013,7 +6909,6 @@
                 <w:rFonts w:ascii="Calibri" w:hAnsi="Calibri" w:cs="Calibri"/>
                 <w:color w:val="000000"/>
                 <w:sz w:val="22"/>
-                <w:szCs w:val="22"/>
                 <w:lang w:val="es-UY" w:eastAsia="es-UY"/>
               </w:rPr>
             </w:pPr>
@@ -7050,7 +6945,6 @@
                 <w:rFonts w:ascii="Calibri" w:hAnsi="Calibri" w:cs="Calibri"/>
                 <w:color w:val="000000"/>
                 <w:sz w:val="22"/>
-                <w:szCs w:val="22"/>
                 <w:lang w:val="es-UY" w:eastAsia="es-UY"/>
               </w:rPr>
             </w:pPr>
@@ -7091,7 +6985,6 @@
                 <w:rFonts w:ascii="Calibri" w:hAnsi="Calibri" w:cs="Calibri"/>
                 <w:color w:val="000000"/>
                 <w:sz w:val="22"/>
-                <w:szCs w:val="22"/>
                 <w:lang w:val="es-UY" w:eastAsia="es-UY"/>
               </w:rPr>
             </w:pPr>
@@ -7128,7 +7021,6 @@
                 <w:rFonts w:ascii="Calibri" w:hAnsi="Calibri" w:cs="Calibri"/>
                 <w:color w:val="000000"/>
                 <w:sz w:val="22"/>
-                <w:szCs w:val="22"/>
                 <w:lang w:val="es-UY" w:eastAsia="es-UY"/>
               </w:rPr>
             </w:pPr>
@@ -7165,7 +7057,6 @@
                 <w:rFonts w:ascii="Calibri" w:hAnsi="Calibri" w:cs="Calibri"/>
                 <w:color w:val="000000"/>
                 <w:sz w:val="22"/>
-                <w:szCs w:val="22"/>
                 <w:lang w:val="es-UY" w:eastAsia="es-UY"/>
               </w:rPr>
             </w:pPr>
@@ -7206,7 +7097,6 @@
                 <w:rFonts w:ascii="Calibri" w:hAnsi="Calibri" w:cs="Calibri"/>
                 <w:color w:val="000000"/>
                 <w:sz w:val="22"/>
-                <w:szCs w:val="22"/>
                 <w:lang w:val="es-UY" w:eastAsia="es-UY"/>
               </w:rPr>
             </w:pPr>
@@ -7243,7 +7133,6 @@
                 <w:rFonts w:ascii="Calibri" w:hAnsi="Calibri" w:cs="Calibri"/>
                 <w:color w:val="000000"/>
                 <w:sz w:val="22"/>
-                <w:szCs w:val="22"/>
                 <w:lang w:val="es-UY" w:eastAsia="es-UY"/>
               </w:rPr>
             </w:pPr>
@@ -7280,7 +7169,6 @@
                 <w:rFonts w:ascii="Calibri" w:hAnsi="Calibri" w:cs="Calibri"/>
                 <w:color w:val="000000"/>
                 <w:sz w:val="22"/>
-                <w:szCs w:val="22"/>
                 <w:lang w:val="es-UY" w:eastAsia="es-UY"/>
               </w:rPr>
             </w:pPr>
@@ -7321,7 +7209,6 @@
                 <w:rFonts w:ascii="Calibri" w:hAnsi="Calibri" w:cs="Calibri"/>
                 <w:color w:val="000000"/>
                 <w:sz w:val="22"/>
-                <w:szCs w:val="22"/>
                 <w:lang w:val="es-UY" w:eastAsia="es-UY"/>
               </w:rPr>
             </w:pPr>
@@ -7358,7 +7245,6 @@
                 <w:rFonts w:ascii="Calibri" w:hAnsi="Calibri" w:cs="Calibri"/>
                 <w:color w:val="000000"/>
                 <w:sz w:val="22"/>
-                <w:szCs w:val="22"/>
                 <w:lang w:val="es-UY" w:eastAsia="es-UY"/>
               </w:rPr>
             </w:pPr>
@@ -7395,7 +7281,6 @@
                 <w:rFonts w:ascii="Calibri" w:hAnsi="Calibri" w:cs="Calibri"/>
                 <w:color w:val="000000"/>
                 <w:sz w:val="22"/>
-                <w:szCs w:val="22"/>
                 <w:lang w:val="es-UY" w:eastAsia="es-UY"/>
               </w:rPr>
             </w:pPr>
@@ -7439,7 +7324,9 @@
           <w:rFonts w:ascii="Verdana" w:hAnsi="Verdana" w:cs="Arial"/>
           <w:b/>
           <w:bCs/>
+          <w:noProof/>
           <w:sz w:val="22"/>
+          <w:lang w:val="es-UY" w:eastAsia="es-UY"/>
         </w:rPr>
         <w:drawing>
           <wp:inline distT="0" distB="0" distL="0" distR="0">
@@ -7495,7 +7382,6 @@
                 <w:rFonts w:ascii="Calibri" w:hAnsi="Calibri" w:cs="Calibri"/>
                 <w:color w:val="000000"/>
                 <w:sz w:val="22"/>
-                <w:szCs w:val="22"/>
                 <w:lang w:val="es-UY" w:eastAsia="es-UY"/>
               </w:rPr>
             </w:pPr>
@@ -7531,7 +7417,6 @@
                 <w:rFonts w:ascii="Calibri" w:hAnsi="Calibri" w:cs="Calibri"/>
                 <w:color w:val="000000"/>
                 <w:sz w:val="22"/>
-                <w:szCs w:val="22"/>
                 <w:lang w:val="es-UY" w:eastAsia="es-UY"/>
               </w:rPr>
             </w:pPr>
@@ -7567,7 +7452,6 @@
                 <w:rFonts w:ascii="Calibri" w:hAnsi="Calibri" w:cs="Calibri"/>
                 <w:color w:val="000000"/>
                 <w:sz w:val="22"/>
-                <w:szCs w:val="22"/>
                 <w:lang w:val="es-UY" w:eastAsia="es-UY"/>
               </w:rPr>
             </w:pPr>
@@ -7608,7 +7492,6 @@
                 <w:rFonts w:ascii="Calibri" w:hAnsi="Calibri" w:cs="Calibri"/>
                 <w:color w:val="000000"/>
                 <w:sz w:val="22"/>
-                <w:szCs w:val="22"/>
                 <w:lang w:val="es-UY" w:eastAsia="es-UY"/>
               </w:rPr>
             </w:pPr>
@@ -7644,7 +7527,6 @@
                 <w:rFonts w:ascii="Calibri" w:hAnsi="Calibri" w:cs="Calibri"/>
                 <w:color w:val="000000"/>
                 <w:sz w:val="22"/>
-                <w:szCs w:val="22"/>
                 <w:lang w:val="es-UY" w:eastAsia="es-UY"/>
               </w:rPr>
             </w:pPr>
@@ -7680,7 +7562,6 @@
                 <w:rFonts w:ascii="Calibri" w:hAnsi="Calibri" w:cs="Calibri"/>
                 <w:color w:val="000000"/>
                 <w:sz w:val="22"/>
-                <w:szCs w:val="22"/>
                 <w:lang w:val="es-UY" w:eastAsia="es-UY"/>
               </w:rPr>
             </w:pPr>
@@ -7721,7 +7602,6 @@
                 <w:rFonts w:ascii="Calibri" w:hAnsi="Calibri" w:cs="Calibri"/>
                 <w:color w:val="000000"/>
                 <w:sz w:val="22"/>
-                <w:szCs w:val="22"/>
                 <w:lang w:val="es-UY" w:eastAsia="es-UY"/>
               </w:rPr>
             </w:pPr>
@@ -7758,7 +7638,6 @@
                 <w:rFonts w:ascii="Calibri" w:hAnsi="Calibri" w:cs="Calibri"/>
                 <w:color w:val="000000"/>
                 <w:sz w:val="22"/>
-                <w:szCs w:val="22"/>
                 <w:lang w:val="es-UY" w:eastAsia="es-UY"/>
               </w:rPr>
             </w:pPr>
@@ -7795,7 +7674,6 @@
                 <w:rFonts w:ascii="Calibri" w:hAnsi="Calibri" w:cs="Calibri"/>
                 <w:color w:val="000000"/>
                 <w:sz w:val="22"/>
-                <w:szCs w:val="22"/>
                 <w:lang w:val="es-UY" w:eastAsia="es-UY"/>
               </w:rPr>
             </w:pPr>
@@ -7836,7 +7714,6 @@
                 <w:rFonts w:ascii="Calibri" w:hAnsi="Calibri" w:cs="Calibri"/>
                 <w:color w:val="000000"/>
                 <w:sz w:val="22"/>
-                <w:szCs w:val="22"/>
                 <w:lang w:val="es-UY" w:eastAsia="es-UY"/>
               </w:rPr>
             </w:pPr>
@@ -7873,7 +7750,6 @@
                 <w:rFonts w:ascii="Calibri" w:hAnsi="Calibri" w:cs="Calibri"/>
                 <w:color w:val="000000"/>
                 <w:sz w:val="22"/>
-                <w:szCs w:val="22"/>
                 <w:lang w:val="es-UY" w:eastAsia="es-UY"/>
               </w:rPr>
             </w:pPr>
@@ -7910,7 +7786,6 @@
                 <w:rFonts w:ascii="Calibri" w:hAnsi="Calibri" w:cs="Calibri"/>
                 <w:color w:val="000000"/>
                 <w:sz w:val="22"/>
-                <w:szCs w:val="22"/>
                 <w:lang w:val="es-UY" w:eastAsia="es-UY"/>
               </w:rPr>
             </w:pPr>
@@ -7951,7 +7826,6 @@
                 <w:rFonts w:ascii="Calibri" w:hAnsi="Calibri" w:cs="Calibri"/>
                 <w:color w:val="000000"/>
                 <w:sz w:val="22"/>
-                <w:szCs w:val="22"/>
                 <w:lang w:val="es-UY" w:eastAsia="es-UY"/>
               </w:rPr>
             </w:pPr>
@@ -7988,7 +7862,6 @@
                 <w:rFonts w:ascii="Calibri" w:hAnsi="Calibri" w:cs="Calibri"/>
                 <w:color w:val="000000"/>
                 <w:sz w:val="22"/>
-                <w:szCs w:val="22"/>
                 <w:lang w:val="es-UY" w:eastAsia="es-UY"/>
               </w:rPr>
             </w:pPr>
@@ -8025,7 +7898,6 @@
                 <w:rFonts w:ascii="Calibri" w:hAnsi="Calibri" w:cs="Calibri"/>
                 <w:color w:val="000000"/>
                 <w:sz w:val="22"/>
-                <w:szCs w:val="22"/>
                 <w:lang w:val="es-UY" w:eastAsia="es-UY"/>
               </w:rPr>
             </w:pPr>
@@ -8066,7 +7938,6 @@
                 <w:rFonts w:ascii="Calibri" w:hAnsi="Calibri" w:cs="Calibri"/>
                 <w:color w:val="000000"/>
                 <w:sz w:val="22"/>
-                <w:szCs w:val="22"/>
                 <w:lang w:val="es-UY" w:eastAsia="es-UY"/>
               </w:rPr>
             </w:pPr>
@@ -8103,7 +7974,6 @@
                 <w:rFonts w:ascii="Calibri" w:hAnsi="Calibri" w:cs="Calibri"/>
                 <w:color w:val="000000"/>
                 <w:sz w:val="22"/>
-                <w:szCs w:val="22"/>
                 <w:lang w:val="es-UY" w:eastAsia="es-UY"/>
               </w:rPr>
             </w:pPr>
@@ -8140,7 +8010,6 @@
                 <w:rFonts w:ascii="Calibri" w:hAnsi="Calibri" w:cs="Calibri"/>
                 <w:color w:val="000000"/>
                 <w:sz w:val="22"/>
-                <w:szCs w:val="22"/>
                 <w:lang w:val="es-UY" w:eastAsia="es-UY"/>
               </w:rPr>
             </w:pPr>
@@ -8181,7 +8050,6 @@
                 <w:rFonts w:ascii="Calibri" w:hAnsi="Calibri" w:cs="Calibri"/>
                 <w:color w:val="000000"/>
                 <w:sz w:val="22"/>
-                <w:szCs w:val="22"/>
                 <w:lang w:val="es-UY" w:eastAsia="es-UY"/>
               </w:rPr>
             </w:pPr>
@@ -8218,7 +8086,6 @@
                 <w:rFonts w:ascii="Calibri" w:hAnsi="Calibri" w:cs="Calibri"/>
                 <w:color w:val="000000"/>
                 <w:sz w:val="22"/>
-                <w:szCs w:val="22"/>
                 <w:lang w:val="es-UY" w:eastAsia="es-UY"/>
               </w:rPr>
             </w:pPr>
@@ -8255,7 +8122,6 @@
                 <w:rFonts w:ascii="Calibri" w:hAnsi="Calibri" w:cs="Calibri"/>
                 <w:color w:val="000000"/>
                 <w:sz w:val="22"/>
-                <w:szCs w:val="22"/>
                 <w:lang w:val="es-UY" w:eastAsia="es-UY"/>
               </w:rPr>
             </w:pPr>
@@ -8296,7 +8162,6 @@
                 <w:rFonts w:ascii="Calibri" w:hAnsi="Calibri" w:cs="Calibri"/>
                 <w:color w:val="000000"/>
                 <w:sz w:val="22"/>
-                <w:szCs w:val="22"/>
                 <w:lang w:val="es-UY" w:eastAsia="es-UY"/>
               </w:rPr>
             </w:pPr>
@@ -8333,7 +8198,6 @@
                 <w:rFonts w:ascii="Calibri" w:hAnsi="Calibri" w:cs="Calibri"/>
                 <w:color w:val="000000"/>
                 <w:sz w:val="22"/>
-                <w:szCs w:val="22"/>
                 <w:lang w:val="es-UY" w:eastAsia="es-UY"/>
               </w:rPr>
             </w:pPr>
@@ -8370,7 +8234,6 @@
                 <w:rFonts w:ascii="Calibri" w:hAnsi="Calibri" w:cs="Calibri"/>
                 <w:color w:val="000000"/>
                 <w:sz w:val="22"/>
-                <w:szCs w:val="22"/>
                 <w:lang w:val="es-UY" w:eastAsia="es-UY"/>
               </w:rPr>
             </w:pPr>
@@ -8411,7 +8274,6 @@
                 <w:rFonts w:ascii="Calibri" w:hAnsi="Calibri" w:cs="Calibri"/>
                 <w:color w:val="000000"/>
                 <w:sz w:val="22"/>
-                <w:szCs w:val="22"/>
                 <w:lang w:val="es-UY" w:eastAsia="es-UY"/>
               </w:rPr>
             </w:pPr>
@@ -8448,7 +8310,6 @@
                 <w:rFonts w:ascii="Calibri" w:hAnsi="Calibri" w:cs="Calibri"/>
                 <w:color w:val="000000"/>
                 <w:sz w:val="22"/>
-                <w:szCs w:val="22"/>
                 <w:lang w:val="es-UY" w:eastAsia="es-UY"/>
               </w:rPr>
             </w:pPr>
@@ -8485,7 +8346,6 @@
                 <w:rFonts w:ascii="Calibri" w:hAnsi="Calibri" w:cs="Calibri"/>
                 <w:color w:val="000000"/>
                 <w:sz w:val="22"/>
-                <w:szCs w:val="22"/>
                 <w:lang w:val="es-UY" w:eastAsia="es-UY"/>
               </w:rPr>
             </w:pPr>
@@ -8526,7 +8386,6 @@
                 <w:rFonts w:ascii="Calibri" w:hAnsi="Calibri" w:cs="Calibri"/>
                 <w:color w:val="000000"/>
                 <w:sz w:val="22"/>
-                <w:szCs w:val="22"/>
                 <w:lang w:val="es-UY" w:eastAsia="es-UY"/>
               </w:rPr>
             </w:pPr>
@@ -8563,7 +8422,6 @@
                 <w:rFonts w:ascii="Calibri" w:hAnsi="Calibri" w:cs="Calibri"/>
                 <w:color w:val="000000"/>
                 <w:sz w:val="22"/>
-                <w:szCs w:val="22"/>
                 <w:lang w:val="es-UY" w:eastAsia="es-UY"/>
               </w:rPr>
             </w:pPr>
@@ -8600,7 +8458,6 @@
                 <w:rFonts w:ascii="Calibri" w:hAnsi="Calibri" w:cs="Calibri"/>
                 <w:color w:val="000000"/>
                 <w:sz w:val="22"/>
-                <w:szCs w:val="22"/>
                 <w:lang w:val="es-UY" w:eastAsia="es-UY"/>
               </w:rPr>
             </w:pPr>
@@ -8641,7 +8498,6 @@
                 <w:rFonts w:ascii="Calibri" w:hAnsi="Calibri" w:cs="Calibri"/>
                 <w:color w:val="000000"/>
                 <w:sz w:val="22"/>
-                <w:szCs w:val="22"/>
                 <w:lang w:val="es-UY" w:eastAsia="es-UY"/>
               </w:rPr>
             </w:pPr>
@@ -8678,7 +8534,6 @@
                 <w:rFonts w:ascii="Calibri" w:hAnsi="Calibri" w:cs="Calibri"/>
                 <w:color w:val="000000"/>
                 <w:sz w:val="22"/>
-                <w:szCs w:val="22"/>
                 <w:lang w:val="es-UY" w:eastAsia="es-UY"/>
               </w:rPr>
             </w:pPr>
@@ -8715,7 +8570,6 @@
                 <w:rFonts w:ascii="Calibri" w:hAnsi="Calibri" w:cs="Calibri"/>
                 <w:color w:val="000000"/>
                 <w:sz w:val="22"/>
-                <w:szCs w:val="22"/>
                 <w:lang w:val="es-UY" w:eastAsia="es-UY"/>
               </w:rPr>
             </w:pPr>
@@ -8756,7 +8610,6 @@
                 <w:rFonts w:ascii="Calibri" w:hAnsi="Calibri" w:cs="Calibri"/>
                 <w:color w:val="000000"/>
                 <w:sz w:val="22"/>
-                <w:szCs w:val="22"/>
                 <w:lang w:val="es-UY" w:eastAsia="es-UY"/>
               </w:rPr>
             </w:pPr>
@@ -8793,7 +8646,6 @@
                 <w:rFonts w:ascii="Calibri" w:hAnsi="Calibri" w:cs="Calibri"/>
                 <w:color w:val="000000"/>
                 <w:sz w:val="22"/>
-                <w:szCs w:val="22"/>
                 <w:lang w:val="es-UY" w:eastAsia="es-UY"/>
               </w:rPr>
             </w:pPr>
@@ -8830,7 +8682,6 @@
                 <w:rFonts w:ascii="Calibri" w:hAnsi="Calibri" w:cs="Calibri"/>
                 <w:color w:val="000000"/>
                 <w:sz w:val="22"/>
-                <w:szCs w:val="22"/>
                 <w:lang w:val="es-UY" w:eastAsia="es-UY"/>
               </w:rPr>
             </w:pPr>
@@ -8871,7 +8722,6 @@
                 <w:rFonts w:ascii="Calibri" w:hAnsi="Calibri" w:cs="Calibri"/>
                 <w:color w:val="000000"/>
                 <w:sz w:val="22"/>
-                <w:szCs w:val="22"/>
                 <w:lang w:val="es-UY" w:eastAsia="es-UY"/>
               </w:rPr>
             </w:pPr>
@@ -8909,7 +8759,6 @@
                 <w:rFonts w:ascii="Calibri" w:hAnsi="Calibri" w:cs="Calibri"/>
                 <w:color w:val="000000"/>
                 <w:sz w:val="22"/>
-                <w:szCs w:val="22"/>
                 <w:lang w:val="es-UY" w:eastAsia="es-UY"/>
               </w:rPr>
             </w:pPr>
@@ -8946,7 +8795,6 @@
                 <w:rFonts w:ascii="Calibri" w:hAnsi="Calibri" w:cs="Calibri"/>
                 <w:color w:val="000000"/>
                 <w:sz w:val="22"/>
-                <w:szCs w:val="22"/>
                 <w:lang w:val="es-UY" w:eastAsia="es-UY"/>
               </w:rPr>
             </w:pPr>
@@ -8987,7 +8835,6 @@
                 <w:rFonts w:ascii="Calibri" w:hAnsi="Calibri" w:cs="Calibri"/>
                 <w:color w:val="000000"/>
                 <w:sz w:val="22"/>
-                <w:szCs w:val="22"/>
                 <w:lang w:val="es-UY" w:eastAsia="es-UY"/>
               </w:rPr>
             </w:pPr>
@@ -9024,7 +8871,6 @@
                 <w:rFonts w:ascii="Calibri" w:hAnsi="Calibri" w:cs="Calibri"/>
                 <w:color w:val="000000"/>
                 <w:sz w:val="22"/>
-                <w:szCs w:val="22"/>
                 <w:lang w:val="es-UY" w:eastAsia="es-UY"/>
               </w:rPr>
             </w:pPr>
@@ -9061,7 +8907,6 @@
                 <w:rFonts w:ascii="Calibri" w:hAnsi="Calibri" w:cs="Calibri"/>
                 <w:color w:val="000000"/>
                 <w:sz w:val="22"/>
-                <w:szCs w:val="22"/>
                 <w:lang w:val="es-UY" w:eastAsia="es-UY"/>
               </w:rPr>
             </w:pPr>
@@ -9105,7 +8950,9 @@
           <w:rFonts w:ascii="Verdana" w:hAnsi="Verdana" w:cs="Arial"/>
           <w:b/>
           <w:bCs/>
+          <w:noProof/>
           <w:sz w:val="22"/>
+          <w:lang w:val="es-UY" w:eastAsia="es-UY"/>
         </w:rPr>
         <w:drawing>
           <wp:inline distT="0" distB="0" distL="0" distR="0">
@@ -9434,13 +9281,7 @@
     </w:p>
     <w:p>
       <w:pPr>
-        <w:pStyle w:val="MNormal"/>
-      </w:pPr>
-    </w:p>
-    <w:p>
-      <w:pPr>
-        <w:pStyle w:val="MNormal"/>
-        <w:ind w:firstLine="284"/>
+        <w:pStyle w:val="MTemaNormal"/>
       </w:pPr>
       <w:r>
         <w:t>Sobre el inicio de semana se vencieron las cuentas de azure, con lo que no pudimos probar sobre la nube los servicios. Lo solucionamos parcialmente cambiando la conexión y corriendo los servicios localmente. Nos entregaron otras cuentas pero no funcionaron, aún esperamos las cuentas nuevas.</w:t>
@@ -9462,7 +9303,7 @@
     </w:p>
     <w:p>
       <w:pPr>
-        <w:pStyle w:val="MNormal"/>
+        <w:pStyle w:val="MTemaNormal"/>
       </w:pPr>
       <w:r>
         <w:t xml:space="preserve">Por un malentendido en la comunicación, un cambio en un caso de uso revisado en un RTF no fue informado a quién empezó a implementarlo en el momento adecuado. Si la persona no hubiera preguntado, podría haber realizado trabajo innecesariamente. Aprendimos </w:t>
@@ -11210,24 +11051,24 @@
           </c:val>
         </c:ser>
         <c:gapWidth val="100"/>
-        <c:axId val="73079808"/>
-        <c:axId val="73363840"/>
+        <c:axId val="94892800"/>
+        <c:axId val="101116544"/>
       </c:barChart>
       <c:catAx>
-        <c:axId val="73079808"/>
+        <c:axId val="94892800"/>
         <c:scaling>
           <c:orientation val="minMax"/>
         </c:scaling>
         <c:axPos val="b"/>
         <c:tickLblPos val="nextTo"/>
-        <c:crossAx val="73363840"/>
+        <c:crossAx val="101116544"/>
         <c:crosses val="autoZero"/>
         <c:auto val="1"/>
         <c:lblAlgn val="ctr"/>
         <c:lblOffset val="100"/>
       </c:catAx>
       <c:valAx>
-        <c:axId val="73363840"/>
+        <c:axId val="101116544"/>
         <c:scaling>
           <c:orientation val="minMax"/>
         </c:scaling>
@@ -11235,7 +11076,7 @@
         <c:majorGridlines/>
         <c:numFmt formatCode="General" sourceLinked="1"/>
         <c:tickLblPos val="nextTo"/>
-        <c:crossAx val="73079808"/>
+        <c:crossAx val="94892800"/>
         <c:crosses val="autoZero"/>
         <c:crossBetween val="between"/>
       </c:valAx>
@@ -11374,24 +11215,24 @@
           </c:val>
         </c:ser>
         <c:gapWidth val="100"/>
-        <c:axId val="73450240"/>
-        <c:axId val="73453952"/>
+        <c:axId val="105081088"/>
+        <c:axId val="105477248"/>
       </c:barChart>
       <c:catAx>
-        <c:axId val="73450240"/>
+        <c:axId val="105081088"/>
         <c:scaling>
           <c:orientation val="minMax"/>
         </c:scaling>
         <c:axPos val="b"/>
         <c:tickLblPos val="nextTo"/>
-        <c:crossAx val="73453952"/>
+        <c:crossAx val="105477248"/>
         <c:crosses val="autoZero"/>
         <c:auto val="1"/>
         <c:lblAlgn val="ctr"/>
         <c:lblOffset val="100"/>
       </c:catAx>
       <c:valAx>
-        <c:axId val="73453952"/>
+        <c:axId val="105477248"/>
         <c:scaling>
           <c:orientation val="minMax"/>
         </c:scaling>
@@ -11399,7 +11240,7 @@
         <c:majorGridlines/>
         <c:numFmt formatCode="General" sourceLinked="1"/>
         <c:tickLblPos val="nextTo"/>
-        <c:crossAx val="73450240"/>
+        <c:crossAx val="105081088"/>
         <c:crosses val="autoZero"/>
         <c:crossBetween val="between"/>
       </c:valAx>
@@ -11552,6 +11393,7 @@
 
 <file path=word/charts/chart4.xml><?xml version="1.0" encoding="utf-8"?>
 <c:chartSpace xmlns:c="http://schemas.openxmlformats.org/drawingml/2006/chart" xmlns:a="http://schemas.openxmlformats.org/drawingml/2006/main" xmlns:r="http://schemas.openxmlformats.org/officeDocument/2006/relationships">
+  <c:date1904 val="1"/>
   <c:lang val="es-UY"/>
   <c:chart>
     <c:title/>
@@ -11895,24 +11737,24 @@
           </c:val>
         </c:ser>
         <c:gapWidth val="100"/>
-        <c:axId val="86377984"/>
-        <c:axId val="98792576"/>
+        <c:axId val="83530112"/>
+        <c:axId val="83531648"/>
       </c:barChart>
       <c:catAx>
-        <c:axId val="86377984"/>
+        <c:axId val="83530112"/>
         <c:scaling>
           <c:orientation val="minMax"/>
         </c:scaling>
         <c:axPos val="b"/>
         <c:tickLblPos val="nextTo"/>
-        <c:crossAx val="98792576"/>
+        <c:crossAx val="83531648"/>
         <c:crosses val="autoZero"/>
         <c:auto val="1"/>
         <c:lblAlgn val="ctr"/>
         <c:lblOffset val="100"/>
       </c:catAx>
       <c:valAx>
-        <c:axId val="98792576"/>
+        <c:axId val="83531648"/>
         <c:scaling>
           <c:orientation val="minMax"/>
         </c:scaling>
@@ -11920,7 +11762,7 @@
         <c:majorGridlines/>
         <c:numFmt formatCode="General" sourceLinked="1"/>
         <c:tickLblPos val="nextTo"/>
-        <c:crossAx val="86377984"/>
+        <c:crossAx val="83530112"/>
         <c:crosses val="autoZero"/>
         <c:crossBetween val="between"/>
       </c:valAx>
@@ -12162,24 +12004,24 @@
           </c:val>
         </c:ser>
         <c:gapWidth val="100"/>
-        <c:axId val="106939520"/>
-        <c:axId val="106941056"/>
+        <c:axId val="83548032"/>
+        <c:axId val="83549568"/>
       </c:barChart>
       <c:catAx>
-        <c:axId val="106939520"/>
+        <c:axId val="83548032"/>
         <c:scaling>
           <c:orientation val="minMax"/>
         </c:scaling>
         <c:axPos val="b"/>
         <c:tickLblPos val="nextTo"/>
-        <c:crossAx val="106941056"/>
+        <c:crossAx val="83549568"/>
         <c:crosses val="autoZero"/>
         <c:auto val="1"/>
         <c:lblAlgn val="ctr"/>
         <c:lblOffset val="100"/>
       </c:catAx>
       <c:valAx>
-        <c:axId val="106941056"/>
+        <c:axId val="83549568"/>
         <c:scaling>
           <c:orientation val="minMax"/>
         </c:scaling>
@@ -12187,7 +12029,7 @@
         <c:majorGridlines/>
         <c:numFmt formatCode="General" sourceLinked="1"/>
         <c:tickLblPos val="nextTo"/>
-        <c:crossAx val="106939520"/>
+        <c:crossAx val="83548032"/>
         <c:crosses val="autoZero"/>
         <c:crossBetween val="between"/>
       </c:valAx>
@@ -12499,7 +12341,7 @@
 </file>
 
 <file path=customXml/itemProps1.xml><?xml version="1.0" encoding="utf-8"?>
-<ds:datastoreItem xmlns:ds="http://schemas.openxmlformats.org/officeDocument/2006/customXml" ds:itemID="{7EA099DB-686F-4A15-AF90-5FAFB147713D}">
+<ds:datastoreItem xmlns:ds="http://schemas.openxmlformats.org/officeDocument/2006/customXml" ds:itemID="{E26D5217-422D-4F56-9D97-EEEC6B9472D9}">
   <ds:schemaRefs>
     <ds:schemaRef ds:uri="http://schemas.openxmlformats.org/officeDocument/2006/bibliography"/>
   </ds:schemaRefs>

</xml_diff>